<commit_message>
fixed typos on contact page, changed resume documents
</commit_message>
<xml_diff>
--- a/src/documents/Word-Resume.docx
+++ b/src/documents/Word-Resume.docx
@@ -24,9 +24,9 @@
         </w:tblCellMar>
       </w:tblPr>
       <w:tblGrid>
-        <w:gridCol w:w="771"/>
-        <w:gridCol w:w="8991"/>
-        <w:gridCol w:w="899"/>
+        <w:gridCol w:w="780"/>
+        <w:gridCol w:w="9109"/>
+        <w:gridCol w:w="909"/>
       </w:tblGrid>
       <w:tr>
         <w:tblPrEx>
@@ -38,25 +38,19 @@
             <w:insideH w:val="none" w:color="auto" w:sz="0" w:space="0"/>
             <w:insideV w:val="none" w:color="auto" w:sz="0" w:space="0"/>
           </w:tblBorders>
-          <w:tblCellMar>
-            <w:top w:w="0" w:type="dxa"/>
-            <w:left w:w="142" w:type="dxa"/>
-            <w:bottom w:w="0" w:type="dxa"/>
-            <w:right w:w="142" w:type="dxa"/>
-          </w:tblCellMar>
         </w:tblPrEx>
         <w:trPr>
-          <w:trHeight w:val="1273" w:hRule="atLeast"/>
+          <w:trHeight w:val="1348" w:hRule="atLeast"/>
         </w:trPr>
         <w:tc>
           <w:tcPr>
-            <w:tcW w:w="771" w:type="dxa"/>
+            <w:tcW w:w="780" w:type="dxa"/>
           </w:tcPr>
           <w:p/>
         </w:tc>
         <w:tc>
           <w:tcPr>
-            <w:tcW w:w="8991" w:type="dxa"/>
+            <w:tcW w:w="9109" w:type="dxa"/>
           </w:tcPr>
           <w:p>
             <w:pPr>
@@ -97,7 +91,7 @@
         </w:tc>
         <w:tc>
           <w:tcPr>
-            <w:tcW w:w="899" w:type="dxa"/>
+            <w:tcW w:w="909" w:type="dxa"/>
           </w:tcPr>
           <w:p/>
         </w:tc>
@@ -127,8 +121,8 @@
         </w:tblCellMar>
       </w:tblPr>
       <w:tblGrid>
-        <w:gridCol w:w="3462"/>
-        <w:gridCol w:w="7189"/>
+        <w:gridCol w:w="3508"/>
+        <w:gridCol w:w="7291"/>
       </w:tblGrid>
       <w:tr>
         <w:tblPrEx>
@@ -148,11 +142,11 @@
           </w:tblCellMar>
         </w:tblPrEx>
         <w:trPr>
-          <w:trHeight w:val="2057" w:hRule="atLeast"/>
+          <w:trHeight w:val="2526" w:hRule="atLeast"/>
         </w:trPr>
         <w:tc>
           <w:tcPr>
-            <w:tcW w:w="3462" w:type="dxa"/>
+            <w:tcW w:w="3508" w:type="dxa"/>
             <w:tcBorders>
               <w:right w:val="single" w:color="648276" w:themeColor="accent5" w:sz="18" w:space="0"/>
             </w:tcBorders>
@@ -187,12 +181,14 @@
             <w:pPr>
               <w:pStyle w:val="20"/>
               <w:rPr>
-                <w:sz w:val="20"/>
-                <w:szCs w:val="20"/>
-              </w:rPr>
-            </w:pPr>
-            <w:r>
-              <w:rPr>
+                <w:color w:val="auto"/>
+                <w:sz w:val="20"/>
+                <w:szCs w:val="20"/>
+              </w:rPr>
+            </w:pPr>
+            <w:r>
+              <w:rPr>
+                <w:color w:val="auto"/>
                 <w:sz w:val="20"/>
                 <w:szCs w:val="20"/>
               </w:rPr>
@@ -203,12 +199,14 @@
             <w:pPr>
               <w:pStyle w:val="20"/>
               <w:rPr>
-                <w:sz w:val="20"/>
-                <w:szCs w:val="20"/>
-              </w:rPr>
-            </w:pPr>
-            <w:r>
-              <w:rPr>
+                <w:color w:val="auto"/>
+                <w:sz w:val="20"/>
+                <w:szCs w:val="20"/>
+              </w:rPr>
+            </w:pPr>
+            <w:r>
+              <w:rPr>
+                <w:color w:val="auto"/>
                 <w:sz w:val="20"/>
                 <w:szCs w:val="20"/>
               </w:rPr>
@@ -276,10 +274,18 @@
             </w:pPr>
             <w:r>
               <w:rPr>
-                <w:sz w:val="20"/>
-                <w:szCs w:val="20"/>
-              </w:rPr>
-              <w:t>LinkedIn:</w:t>
+                <w:color w:val="auto"/>
+                <w:sz w:val="20"/>
+                <w:szCs w:val="20"/>
+              </w:rPr>
+              <w:t>LinkedIn</w:t>
+            </w:r>
+            <w:r>
+              <w:rPr>
+                <w:sz w:val="20"/>
+                <w:szCs w:val="20"/>
+              </w:rPr>
+              <w:t>:</w:t>
             </w:r>
             <w:r>
               <w:rPr>
@@ -330,10 +336,18 @@
             </w:pPr>
             <w:r>
               <w:rPr>
-                <w:sz w:val="20"/>
-                <w:szCs w:val="20"/>
-              </w:rPr>
-              <w:t>Portfolio:</w:t>
+                <w:color w:val="auto"/>
+                <w:sz w:val="20"/>
+                <w:szCs w:val="20"/>
+              </w:rPr>
+              <w:t>Portfolio</w:t>
+            </w:r>
+            <w:r>
+              <w:rPr>
+                <w:sz w:val="20"/>
+                <w:szCs w:val="20"/>
+              </w:rPr>
+              <w:t>:</w:t>
             </w:r>
             <w:r>
               <w:rPr>
@@ -381,7 +395,7 @@
         </w:tc>
         <w:tc>
           <w:tcPr>
-            <w:tcW w:w="7189" w:type="dxa"/>
+            <w:tcW w:w="7291" w:type="dxa"/>
             <w:tcBorders>
               <w:left w:val="single" w:color="648276" w:themeColor="accent5" w:sz="18" w:space="0"/>
               <w:bottom w:val="single" w:color="648276" w:themeColor="accent5" w:sz="8" w:space="0"/>
@@ -400,40 +414,33 @@
                 <w:sz w:val="24"/>
                 <w:szCs w:val="24"/>
               </w:rPr>
-              <w:t>Education</w:t>
+              <w:t>Educ</w:t>
+            </w:r>
+            <w:bookmarkStart w:id="0" w:name="_GoBack"/>
+            <w:bookmarkEnd w:id="0"/>
+            <w:r>
+              <w:rPr>
+                <w:sz w:val="24"/>
+                <w:szCs w:val="24"/>
+              </w:rPr>
+              <w:t>ation</w:t>
             </w:r>
           </w:p>
           <w:p>
             <w:pPr>
               <w:rPr>
                 <w:rFonts w:cs="Times New Roman (Body CS)"/>
-                <w:color w:val="404040" w:themeColor="text1" w:themeTint="BF"/>
-                <w:sz w:val="20"/>
-                <w:szCs w:val="20"/>
-                <w14:textFill>
-                  <w14:solidFill>
-                    <w14:schemeClr w14:val="tx1">
-                      <w14:lumMod w14:val="75000"/>
-                      <w14:lumOff w14:val="25000"/>
-                    </w14:schemeClr>
-                  </w14:solidFill>
-                </w14:textFill>
+                <w:color w:val="auto"/>
+                <w:sz w:val="20"/>
+                <w:szCs w:val="20"/>
               </w:rPr>
             </w:pPr>
             <w:r>
               <w:rPr>
                 <w:rFonts w:cs="Times New Roman (Body CS)"/>
-                <w:color w:val="404040" w:themeColor="text1" w:themeTint="BF"/>
-                <w:sz w:val="20"/>
-                <w:szCs w:val="20"/>
-                <w14:textFill>
-                  <w14:solidFill>
-                    <w14:schemeClr w14:val="tx1">
-                      <w14:lumMod w14:val="75000"/>
-                      <w14:lumOff w14:val="25000"/>
-                    </w14:schemeClr>
-                  </w14:solidFill>
-                </w14:textFill>
+                <w:color w:val="auto"/>
+                <w:sz w:val="20"/>
+                <w:szCs w:val="20"/>
               </w:rPr>
               <w:t>BS Computer Science-Software Engineering,2021</w:t>
             </w:r>
@@ -442,33 +449,17 @@
             <w:pPr>
               <w:rPr>
                 <w:rFonts w:cs="Times New Roman (Body CS)"/>
-                <w:color w:val="404040" w:themeColor="text1" w:themeTint="BF"/>
-                <w:sz w:val="20"/>
-                <w:szCs w:val="20"/>
-                <w14:textFill>
-                  <w14:solidFill>
-                    <w14:schemeClr w14:val="tx1">
-                      <w14:lumMod w14:val="75000"/>
-                      <w14:lumOff w14:val="25000"/>
-                    </w14:schemeClr>
-                  </w14:solidFill>
-                </w14:textFill>
+                <w:color w:val="auto"/>
+                <w:sz w:val="20"/>
+                <w:szCs w:val="20"/>
               </w:rPr>
             </w:pPr>
             <w:r>
               <w:rPr>
                 <w:rFonts w:cs="Times New Roman (Body CS)"/>
-                <w:color w:val="404040" w:themeColor="text1" w:themeTint="BF"/>
-                <w:sz w:val="20"/>
-                <w:szCs w:val="20"/>
-                <w14:textFill>
-                  <w14:solidFill>
-                    <w14:schemeClr w14:val="tx1">
-                      <w14:lumMod w14:val="75000"/>
-                      <w14:lumOff w14:val="25000"/>
-                    </w14:schemeClr>
-                  </w14:solidFill>
-                </w14:textFill>
+                <w:color w:val="auto"/>
+                <w:sz w:val="20"/>
+                <w:szCs w:val="20"/>
               </w:rPr>
               <w:t>Park University,Parkville,MO</w:t>
             </w:r>
@@ -482,33 +473,17 @@
               </w:numPr>
               <w:rPr>
                 <w:rFonts w:cs="Times New Roman (Body CS)"/>
-                <w:color w:val="404040" w:themeColor="text1" w:themeTint="BF"/>
-                <w:sz w:val="20"/>
-                <w:szCs w:val="20"/>
-                <w14:textFill>
-                  <w14:solidFill>
-                    <w14:schemeClr w14:val="tx1">
-                      <w14:lumMod w14:val="75000"/>
-                      <w14:lumOff w14:val="25000"/>
-                    </w14:schemeClr>
-                  </w14:solidFill>
-                </w14:textFill>
+                <w:color w:val="auto"/>
+                <w:sz w:val="20"/>
+                <w:szCs w:val="20"/>
               </w:rPr>
             </w:pPr>
             <w:r>
               <w:rPr>
                 <w:rFonts w:cs="Times New Roman (Body CS)"/>
-                <w:color w:val="404040" w:themeColor="text1" w:themeTint="BF"/>
-                <w:sz w:val="20"/>
-                <w:szCs w:val="20"/>
-                <w14:textFill>
-                  <w14:solidFill>
-                    <w14:schemeClr w14:val="tx1">
-                      <w14:lumMod w14:val="75000"/>
-                      <w14:lumOff w14:val="25000"/>
-                    </w14:schemeClr>
-                  </w14:solidFill>
-                </w14:textFill>
+                <w:color w:val="auto"/>
+                <w:sz w:val="20"/>
+                <w:szCs w:val="20"/>
               </w:rPr>
               <w:t>Suma Cum Laude</w:t>
             </w:r>
@@ -522,33 +497,17 @@
               </w:numPr>
               <w:rPr>
                 <w:rFonts w:cs="Times New Roman (Body CS)"/>
-                <w:color w:val="404040" w:themeColor="text1" w:themeTint="BF"/>
-                <w:sz w:val="20"/>
-                <w:szCs w:val="20"/>
-                <w14:textFill>
-                  <w14:solidFill>
-                    <w14:schemeClr w14:val="tx1">
-                      <w14:lumMod w14:val="75000"/>
-                      <w14:lumOff w14:val="25000"/>
-                    </w14:schemeClr>
-                  </w14:solidFill>
-                </w14:textFill>
+                <w:color w:val="auto"/>
+                <w:sz w:val="20"/>
+                <w:szCs w:val="20"/>
               </w:rPr>
             </w:pPr>
             <w:r>
               <w:rPr>
                 <w:rFonts w:cs="Times New Roman (Body CS)"/>
-                <w:color w:val="404040" w:themeColor="text1" w:themeTint="BF"/>
-                <w:sz w:val="20"/>
-                <w:szCs w:val="20"/>
-                <w14:textFill>
-                  <w14:solidFill>
-                    <w14:schemeClr w14:val="tx1">
-                      <w14:lumMod w14:val="75000"/>
-                      <w14:lumOff w14:val="25000"/>
-                    </w14:schemeClr>
-                  </w14:solidFill>
-                </w14:textFill>
+                <w:color w:val="auto"/>
+                <w:sz w:val="20"/>
+                <w:szCs w:val="20"/>
               </w:rPr>
               <w:t>GPA:3.94</w:t>
             </w:r>
@@ -562,33 +521,17 @@
               </w:numPr>
               <w:rPr>
                 <w:rFonts w:cs="Times New Roman (Body CS)"/>
-                <w:color w:val="404040" w:themeColor="text1" w:themeTint="BF"/>
-                <w:sz w:val="20"/>
-                <w:szCs w:val="20"/>
-                <w14:textFill>
-                  <w14:solidFill>
-                    <w14:schemeClr w14:val="tx1">
-                      <w14:lumMod w14:val="75000"/>
-                      <w14:lumOff w14:val="25000"/>
-                    </w14:schemeClr>
-                  </w14:solidFill>
-                </w14:textFill>
+                <w:color w:val="auto"/>
+                <w:sz w:val="20"/>
+                <w:szCs w:val="20"/>
               </w:rPr>
             </w:pPr>
             <w:r>
               <w:rPr>
                 <w:rFonts w:cs="Times New Roman (Body CS)"/>
-                <w:color w:val="404040" w:themeColor="text1" w:themeTint="BF"/>
-                <w:sz w:val="20"/>
-                <w:szCs w:val="20"/>
-                <w14:textFill>
-                  <w14:solidFill>
-                    <w14:schemeClr w14:val="tx1">
-                      <w14:lumMod w14:val="75000"/>
-                      <w14:lumOff w14:val="25000"/>
-                    </w14:schemeClr>
-                  </w14:solidFill>
-                </w14:textFill>
+                <w:color w:val="auto"/>
+                <w:sz w:val="20"/>
+                <w:szCs w:val="20"/>
               </w:rPr>
               <w:t>National Honor Society</w:t>
             </w:r>
@@ -602,33 +545,17 @@
               </w:numPr>
               <w:rPr>
                 <w:rFonts w:cs="Times New Roman (Body CS)"/>
-                <w:color w:val="404040" w:themeColor="text1" w:themeTint="BF"/>
-                <w:sz w:val="20"/>
-                <w:szCs w:val="20"/>
-                <w14:textFill>
-                  <w14:solidFill>
-                    <w14:schemeClr w14:val="tx1">
-                      <w14:lumMod w14:val="75000"/>
-                      <w14:lumOff w14:val="25000"/>
-                    </w14:schemeClr>
-                  </w14:solidFill>
-                </w14:textFill>
+                <w:color w:val="auto"/>
+                <w:sz w:val="20"/>
+                <w:szCs w:val="20"/>
               </w:rPr>
             </w:pPr>
             <w:r>
               <w:rPr>
                 <w:rFonts w:cs="Times New Roman (Body CS)"/>
-                <w:color w:val="404040" w:themeColor="text1" w:themeTint="BF"/>
-                <w:sz w:val="20"/>
-                <w:szCs w:val="20"/>
-                <w14:textFill>
-                  <w14:solidFill>
-                    <w14:schemeClr w14:val="tx1">
-                      <w14:lumMod w14:val="75000"/>
-                      <w14:lumOff w14:val="25000"/>
-                    </w14:schemeClr>
-                  </w14:solidFill>
-                </w14:textFill>
+                <w:color w:val="auto"/>
+                <w:sz w:val="20"/>
+                <w:szCs w:val="20"/>
               </w:rPr>
               <w:t>Phi Theta Kappa Honor Society</w:t>
             </w:r>
@@ -642,33 +569,17 @@
               </w:numPr>
               <w:rPr>
                 <w:rFonts w:cs="Times New Roman (Body CS)"/>
-                <w:color w:val="404040" w:themeColor="text1" w:themeTint="BF"/>
-                <w:sz w:val="20"/>
-                <w:szCs w:val="20"/>
-                <w14:textFill>
-                  <w14:solidFill>
-                    <w14:schemeClr w14:val="tx1">
-                      <w14:lumMod w14:val="75000"/>
-                      <w14:lumOff w14:val="25000"/>
-                    </w14:schemeClr>
-                  </w14:solidFill>
-                </w14:textFill>
+                <w:color w:val="auto"/>
+                <w:sz w:val="20"/>
+                <w:szCs w:val="20"/>
               </w:rPr>
             </w:pPr>
             <w:r>
               <w:rPr>
                 <w:rFonts w:cs="Times New Roman (Body CS)"/>
-                <w:color w:val="404040" w:themeColor="text1" w:themeTint="BF"/>
-                <w:sz w:val="20"/>
-                <w:szCs w:val="20"/>
-                <w14:textFill>
-                  <w14:solidFill>
-                    <w14:schemeClr w14:val="tx1">
-                      <w14:lumMod w14:val="75000"/>
-                      <w14:lumOff w14:val="25000"/>
-                    </w14:schemeClr>
-                  </w14:solidFill>
-                </w14:textFill>
+                <w:color w:val="auto"/>
+                <w:sz w:val="20"/>
+                <w:szCs w:val="20"/>
               </w:rPr>
               <w:t>Undergraduate Certificate:Computer Networking</w:t>
             </w:r>
@@ -683,6 +594,7 @@
             </w:pPr>
             <w:r>
               <w:rPr>
+                <w:color w:val="auto"/>
                 <w:sz w:val="20"/>
                 <w:szCs w:val="20"/>
               </w:rPr>
@@ -709,11 +621,11 @@
           </w:tblCellMar>
         </w:tblPrEx>
         <w:trPr>
-          <w:trHeight w:val="9784" w:hRule="atLeast"/>
+          <w:trHeight w:val="10067" w:hRule="atLeast"/>
         </w:trPr>
         <w:tc>
           <w:tcPr>
-            <w:tcW w:w="3462" w:type="dxa"/>
+            <w:tcW w:w="3508" w:type="dxa"/>
             <w:tcBorders>
               <w:right w:val="single" w:color="648276" w:themeColor="accent5" w:sz="18" w:space="0"/>
             </w:tcBorders>
@@ -983,6 +895,7 @@
             <w:r>
               <w:rPr>
                 <w:rFonts w:hint="default"/>
+                <w:color w:val="auto"/>
                 <w:sz w:val="20"/>
                 <w:szCs w:val="20"/>
               </w:rPr>
@@ -992,7 +905,7 @@
         </w:tc>
         <w:tc>
           <w:tcPr>
-            <w:tcW w:w="7189" w:type="dxa"/>
+            <w:tcW w:w="7291" w:type="dxa"/>
           </w:tcPr>
           <w:sdt>
             <w:sdtPr>
@@ -1026,25 +939,34 @@
               <w:pStyle w:val="22"/>
               <w:rPr>
                 <w:rFonts w:hint="default"/>
+                <w:color w:val="auto"/>
                 <w:lang w:val="en-US"/>
               </w:rPr>
             </w:pPr>
             <w:r>
+              <w:rPr>
+                <w:color w:val="auto"/>
+              </w:rPr>
               <w:t>20</w:t>
             </w:r>
             <w:r>
               <w:rPr>
                 <w:rFonts w:hint="default"/>
+                <w:color w:val="auto"/>
                 <w:lang w:val="en-US"/>
               </w:rPr>
               <w:t>21</w:t>
             </w:r>
             <w:r>
+              <w:rPr>
+                <w:color w:val="auto"/>
+              </w:rPr>
               <w:t xml:space="preserve"> to </w:t>
             </w:r>
             <w:r>
               <w:rPr>
                 <w:rFonts w:hint="default"/>
+                <w:color w:val="auto"/>
                 <w:lang w:val="en-US"/>
               </w:rPr>
               <w:t>Present</w:t>
@@ -1056,6 +978,7 @@
               <w:rPr>
                 <w:b/>
                 <w:bCs/>
+                <w:color w:val="auto"/>
                 <w:sz w:val="20"/>
                 <w:szCs w:val="20"/>
               </w:rPr>
@@ -1065,6 +988,7 @@
                 <w:rFonts w:hint="default"/>
                 <w:b/>
                 <w:bCs/>
+                <w:color w:val="auto"/>
                 <w:sz w:val="20"/>
                 <w:szCs w:val="20"/>
                 <w:lang w:val="en-US"/>
@@ -1075,6 +999,7 @@
               <w:rPr>
                 <w:b/>
                 <w:bCs/>
+                <w:color w:val="auto"/>
                 <w:sz w:val="20"/>
                 <w:szCs w:val="20"/>
               </w:rPr>
@@ -1086,33 +1011,17 @@
               <w:spacing w:after="120"/>
               <w:rPr>
                 <w:rFonts w:cs="Times New Roman (Body CS)"/>
-                <w:color w:val="404040" w:themeColor="text1" w:themeTint="BF"/>
-                <w:sz w:val="20"/>
-                <w:szCs w:val="20"/>
-                <w14:textFill>
-                  <w14:solidFill>
-                    <w14:schemeClr w14:val="tx1">
-                      <w14:lumMod w14:val="75000"/>
-                      <w14:lumOff w14:val="25000"/>
-                    </w14:schemeClr>
-                  </w14:solidFill>
-                </w14:textFill>
+                <w:color w:val="auto"/>
+                <w:sz w:val="20"/>
+                <w:szCs w:val="20"/>
               </w:rPr>
             </w:pPr>
             <w:r>
               <w:rPr>
                 <w:rFonts w:cs="Times New Roman (Body CS)"/>
-                <w:color w:val="404040" w:themeColor="text1" w:themeTint="BF"/>
-                <w:sz w:val="20"/>
-                <w:szCs w:val="20"/>
-                <w14:textFill>
-                  <w14:solidFill>
-                    <w14:schemeClr w14:val="tx1">
-                      <w14:lumMod w14:val="75000"/>
-                      <w14:lumOff w14:val="25000"/>
-                    </w14:schemeClr>
-                  </w14:solidFill>
-                </w14:textFill>
+                <w:color w:val="auto"/>
+                <w:sz w:val="20"/>
+                <w:szCs w:val="20"/>
               </w:rPr>
               <w:t>Key Responsibilities</w:t>
             </w:r>
@@ -1132,35 +1041,76 @@
               <w:ind w:right="373"/>
               <w:rPr>
                 <w:rFonts w:cs="Times New Roman (Body CS)" w:asciiTheme="minorHAnsi" w:hAnsiTheme="minorHAnsi" w:eastAsiaTheme="minorHAnsi"/>
-                <w:color w:val="404040" w:themeColor="text1" w:themeTint="BF"/>
-                <w:sz w:val="20"/>
-                <w:szCs w:val="20"/>
-                <w14:textFill>
-                  <w14:solidFill>
-                    <w14:schemeClr w14:val="tx1">
-                      <w14:lumMod w14:val="75000"/>
-                      <w14:lumOff w14:val="25000"/>
-                    </w14:schemeClr>
-                  </w14:solidFill>
-                </w14:textFill>
+                <w:color w:val="auto"/>
+                <w:sz w:val="20"/>
+                <w:szCs w:val="20"/>
               </w:rPr>
             </w:pPr>
             <w:r>
               <w:rPr>
                 <w:rFonts w:cs="Times New Roman (Body CS)" w:asciiTheme="minorHAnsi" w:hAnsiTheme="minorHAnsi" w:eastAsiaTheme="minorHAnsi"/>
-                <w:color w:val="404040" w:themeColor="text1" w:themeTint="BF"/>
-                <w:sz w:val="20"/>
-                <w:szCs w:val="20"/>
-                <w14:textFill>
-                  <w14:solidFill>
-                    <w14:schemeClr w14:val="tx1">
-                      <w14:lumMod w14:val="75000"/>
-                      <w14:lumOff w14:val="25000"/>
-                    </w14:schemeClr>
-                  </w14:solidFill>
-                </w14:textFill>
-              </w:rPr>
-              <w:t>Inspected incoming premium inventory for flaws,diagnosed issues and performed repairs when possible,significantly reducing product shrink.</w:t>
+                <w:color w:val="auto"/>
+                <w:sz w:val="20"/>
+                <w:szCs w:val="20"/>
+              </w:rPr>
+              <w:t>Inspect</w:t>
+            </w:r>
+            <w:r>
+              <w:rPr>
+                <w:rFonts w:hint="default" w:cs="Times New Roman (Body CS)" w:asciiTheme="minorHAnsi" w:hAnsiTheme="minorHAnsi" w:eastAsiaTheme="minorHAnsi"/>
+                <w:color w:val="auto"/>
+                <w:sz w:val="20"/>
+                <w:szCs w:val="20"/>
+                <w:lang w:val="en-US"/>
+              </w:rPr>
+              <w:t>ing</w:t>
+            </w:r>
+            <w:r>
+              <w:rPr>
+                <w:rFonts w:cs="Times New Roman (Body CS)" w:asciiTheme="minorHAnsi" w:hAnsiTheme="minorHAnsi" w:eastAsiaTheme="minorHAnsi"/>
+                <w:color w:val="auto"/>
+                <w:sz w:val="20"/>
+                <w:szCs w:val="20"/>
+              </w:rPr>
+              <w:t xml:space="preserve"> incoming premium inventory for flaws,diagnos</w:t>
+            </w:r>
+            <w:r>
+              <w:rPr>
+                <w:rFonts w:hint="default" w:cs="Times New Roman (Body CS)" w:asciiTheme="minorHAnsi" w:hAnsiTheme="minorHAnsi" w:eastAsiaTheme="minorHAnsi"/>
+                <w:color w:val="auto"/>
+                <w:sz w:val="20"/>
+                <w:szCs w:val="20"/>
+                <w:lang w:val="en-US"/>
+              </w:rPr>
+              <w:t>ing</w:t>
+            </w:r>
+            <w:r>
+              <w:rPr>
+                <w:rFonts w:cs="Times New Roman (Body CS)" w:asciiTheme="minorHAnsi" w:hAnsiTheme="minorHAnsi" w:eastAsiaTheme="minorHAnsi"/>
+                <w:color w:val="auto"/>
+                <w:sz w:val="20"/>
+                <w:szCs w:val="20"/>
+              </w:rPr>
+              <w:t xml:space="preserve"> issues and perform</w:t>
+            </w:r>
+            <w:r>
+              <w:rPr>
+                <w:rFonts w:hint="default" w:cs="Times New Roman (Body CS)" w:asciiTheme="minorHAnsi" w:hAnsiTheme="minorHAnsi" w:eastAsiaTheme="minorHAnsi"/>
+                <w:color w:val="auto"/>
+                <w:sz w:val="20"/>
+                <w:szCs w:val="20"/>
+                <w:lang w:val="en-US"/>
+              </w:rPr>
+              <w:t>ing</w:t>
+            </w:r>
+            <w:r>
+              <w:rPr>
+                <w:rFonts w:cs="Times New Roman (Body CS)" w:asciiTheme="minorHAnsi" w:hAnsiTheme="minorHAnsi" w:eastAsiaTheme="minorHAnsi"/>
+                <w:color w:val="auto"/>
+                <w:sz w:val="20"/>
+                <w:szCs w:val="20"/>
+              </w:rPr>
+              <w:t xml:space="preserve"> repairs when possible,significantly reducing product shrink.</w:t>
             </w:r>
           </w:p>
           <w:p>
@@ -1178,36 +1128,20 @@
               <w:ind w:right="373"/>
               <w:rPr>
                 <w:rFonts w:cs="Times New Roman (Body CS)" w:asciiTheme="minorHAnsi" w:hAnsiTheme="minorHAnsi" w:eastAsiaTheme="minorHAnsi"/>
-                <w:color w:val="404040" w:themeColor="text1" w:themeTint="BF"/>
-                <w:sz w:val="20"/>
-                <w:szCs w:val="20"/>
-                <w14:textFill>
-                  <w14:solidFill>
-                    <w14:schemeClr w14:val="tx1">
-                      <w14:lumMod w14:val="75000"/>
-                      <w14:lumOff w14:val="25000"/>
-                    </w14:schemeClr>
-                  </w14:solidFill>
-                </w14:textFill>
+                <w:color w:val="auto"/>
+                <w:sz w:val="20"/>
+                <w:szCs w:val="20"/>
               </w:rPr>
             </w:pPr>
             <w:r>
               <w:rPr>
                 <w:rFonts w:hint="default" w:cs="Times New Roman (Body CS)" w:asciiTheme="minorHAnsi" w:hAnsiTheme="minorHAnsi" w:eastAsiaTheme="minorHAnsi"/>
-                <w:color w:val="404040" w:themeColor="text1" w:themeTint="BF"/>
+                <w:color w:val="auto"/>
                 <w:sz w:val="20"/>
                 <w:szCs w:val="20"/>
                 <w:lang w:val="en-US"/>
-                <w14:textFill>
-                  <w14:solidFill>
-                    <w14:schemeClr w14:val="tx1">
-                      <w14:lumMod w14:val="75000"/>
-                      <w14:lumOff w14:val="25000"/>
-                    </w14:schemeClr>
-                  </w14:solidFill>
-                </w14:textFill>
-              </w:rPr>
-              <w:t>Researched return orders for shipping and manufacturer quality issues.</w:t>
+              </w:rPr>
+              <w:t>Researching returned orders for shipping and manufacturer quality issues.</w:t>
             </w:r>
           </w:p>
           <w:p>
@@ -1225,36 +1159,20 @@
               <w:ind w:right="373"/>
               <w:rPr>
                 <w:rFonts w:cs="Times New Roman (Body CS)" w:asciiTheme="minorHAnsi" w:hAnsiTheme="minorHAnsi" w:eastAsiaTheme="minorHAnsi"/>
-                <w:color w:val="404040" w:themeColor="text1" w:themeTint="BF"/>
-                <w:sz w:val="20"/>
-                <w:szCs w:val="20"/>
-                <w14:textFill>
-                  <w14:solidFill>
-                    <w14:schemeClr w14:val="tx1">
-                      <w14:lumMod w14:val="75000"/>
-                      <w14:lumOff w14:val="25000"/>
-                    </w14:schemeClr>
-                  </w14:solidFill>
-                </w14:textFill>
+                <w:color w:val="auto"/>
+                <w:sz w:val="20"/>
+                <w:szCs w:val="20"/>
               </w:rPr>
             </w:pPr>
             <w:r>
               <w:rPr>
                 <w:rFonts w:hint="default" w:cs="Times New Roman (Body CS)" w:asciiTheme="minorHAnsi" w:hAnsiTheme="minorHAnsi" w:eastAsiaTheme="minorHAnsi"/>
-                <w:color w:val="404040" w:themeColor="text1" w:themeTint="BF"/>
+                <w:color w:val="auto"/>
                 <w:sz w:val="20"/>
                 <w:szCs w:val="20"/>
                 <w:lang w:val="en-US"/>
-                <w14:textFill>
-                  <w14:solidFill>
-                    <w14:schemeClr w14:val="tx1">
-                      <w14:lumMod w14:val="75000"/>
-                      <w14:lumOff w14:val="25000"/>
-                    </w14:schemeClr>
-                  </w14:solidFill>
-                </w14:textFill>
-              </w:rPr>
-              <w:t>Diagnosed problems using a methodical analytical approach.</w:t>
+              </w:rPr>
+              <w:t>Diagnosing problems using a methodical analytical approach.</w:t>
             </w:r>
           </w:p>
           <w:p>
@@ -1272,36 +1190,20 @@
               <w:ind w:right="373"/>
               <w:rPr>
                 <w:rFonts w:cs="Times New Roman (Body CS)" w:asciiTheme="minorHAnsi" w:hAnsiTheme="minorHAnsi" w:eastAsiaTheme="minorHAnsi"/>
-                <w:color w:val="404040" w:themeColor="text1" w:themeTint="BF"/>
-                <w:sz w:val="20"/>
-                <w:szCs w:val="20"/>
-                <w14:textFill>
-                  <w14:solidFill>
-                    <w14:schemeClr w14:val="tx1">
-                      <w14:lumMod w14:val="75000"/>
-                      <w14:lumOff w14:val="25000"/>
-                    </w14:schemeClr>
-                  </w14:solidFill>
-                </w14:textFill>
+                <w:color w:val="auto"/>
+                <w:sz w:val="20"/>
+                <w:szCs w:val="20"/>
               </w:rPr>
             </w:pPr>
             <w:r>
               <w:rPr>
                 <w:rFonts w:hint="default" w:cs="Times New Roman (Body CS)" w:asciiTheme="minorHAnsi" w:hAnsiTheme="minorHAnsi" w:eastAsiaTheme="minorHAnsi"/>
-                <w:color w:val="404040" w:themeColor="text1" w:themeTint="BF"/>
+                <w:color w:val="auto"/>
                 <w:sz w:val="20"/>
                 <w:szCs w:val="20"/>
                 <w:lang w:val="en-US"/>
-                <w14:textFill>
-                  <w14:solidFill>
-                    <w14:schemeClr w14:val="tx1">
-                      <w14:lumMod w14:val="75000"/>
-                      <w14:lumOff w14:val="25000"/>
-                    </w14:schemeClr>
-                  </w14:solidFill>
-                </w14:textFill>
-              </w:rPr>
-              <w:t>Relied on prior knowledge as well as previous experience to fix problems allowing more inventory to be resold at full price.</w:t>
+              </w:rPr>
+              <w:t>Relying on prior knowledge as well as previous experience to fix problems allowing more inventory to be resold at full price.</w:t>
             </w:r>
           </w:p>
           <w:p>
@@ -1309,15 +1211,20 @@
               <w:pStyle w:val="22"/>
               <w:rPr>
                 <w:rFonts w:hint="default"/>
+                <w:color w:val="auto"/>
                 <w:lang w:val="en-US"/>
               </w:rPr>
             </w:pPr>
             <w:r>
+              <w:rPr>
+                <w:color w:val="auto"/>
+              </w:rPr>
               <w:t xml:space="preserve">2017 to </w:t>
             </w:r>
             <w:r>
               <w:rPr>
                 <w:rFonts w:hint="default"/>
+                <w:color w:val="auto"/>
                 <w:lang w:val="en-US"/>
               </w:rPr>
               <w:t>2021</w:t>
@@ -1329,6 +1236,7 @@
               <w:rPr>
                 <w:b/>
                 <w:bCs/>
+                <w:color w:val="auto"/>
                 <w:sz w:val="20"/>
                 <w:szCs w:val="20"/>
               </w:rPr>
@@ -1337,6 +1245,7 @@
               <w:rPr>
                 <w:b/>
                 <w:bCs/>
+                <w:color w:val="auto"/>
                 <w:sz w:val="20"/>
                 <w:szCs w:val="20"/>
               </w:rPr>
@@ -1348,33 +1257,17 @@
               <w:spacing w:after="120"/>
               <w:rPr>
                 <w:rFonts w:cs="Times New Roman (Body CS)"/>
-                <w:color w:val="404040" w:themeColor="text1" w:themeTint="BF"/>
-                <w:sz w:val="20"/>
-                <w:szCs w:val="20"/>
-                <w14:textFill>
-                  <w14:solidFill>
-                    <w14:schemeClr w14:val="tx1">
-                      <w14:lumMod w14:val="75000"/>
-                      <w14:lumOff w14:val="25000"/>
-                    </w14:schemeClr>
-                  </w14:solidFill>
-                </w14:textFill>
+                <w:color w:val="auto"/>
+                <w:sz w:val="20"/>
+                <w:szCs w:val="20"/>
               </w:rPr>
             </w:pPr>
             <w:r>
               <w:rPr>
                 <w:rFonts w:cs="Times New Roman (Body CS)"/>
-                <w:color w:val="404040" w:themeColor="text1" w:themeTint="BF"/>
-                <w:sz w:val="20"/>
-                <w:szCs w:val="20"/>
-                <w14:textFill>
-                  <w14:solidFill>
-                    <w14:schemeClr w14:val="tx1">
-                      <w14:lumMod w14:val="75000"/>
-                      <w14:lumOff w14:val="25000"/>
-                    </w14:schemeClr>
-                  </w14:solidFill>
-                </w14:textFill>
+                <w:color w:val="auto"/>
+                <w:sz w:val="20"/>
+                <w:szCs w:val="20"/>
               </w:rPr>
               <w:t>Key Responsibilities</w:t>
             </w:r>
@@ -1394,33 +1287,17 @@
               <w:ind w:left="418" w:right="547" w:hanging="418"/>
               <w:rPr>
                 <w:rFonts w:cs="Times New Roman (Body CS)" w:asciiTheme="minorHAnsi" w:hAnsiTheme="minorHAnsi" w:eastAsiaTheme="minorHAnsi"/>
-                <w:color w:val="404040" w:themeColor="text1" w:themeTint="BF"/>
-                <w:sz w:val="20"/>
-                <w:szCs w:val="20"/>
-                <w14:textFill>
-                  <w14:solidFill>
-                    <w14:schemeClr w14:val="tx1">
-                      <w14:lumMod w14:val="75000"/>
-                      <w14:lumOff w14:val="25000"/>
-                    </w14:schemeClr>
-                  </w14:solidFill>
-                </w14:textFill>
+                <w:color w:val="auto"/>
+                <w:sz w:val="20"/>
+                <w:szCs w:val="20"/>
               </w:rPr>
             </w:pPr>
             <w:r>
               <w:rPr>
                 <w:rFonts w:cs="Times New Roman (Body CS)" w:asciiTheme="minorHAnsi" w:hAnsiTheme="minorHAnsi" w:eastAsiaTheme="minorHAnsi"/>
-                <w:color w:val="404040" w:themeColor="text1" w:themeTint="BF"/>
-                <w:sz w:val="20"/>
-                <w:szCs w:val="20"/>
-                <w14:textFill>
-                  <w14:solidFill>
-                    <w14:schemeClr w14:val="tx1">
-                      <w14:lumMod w14:val="75000"/>
-                      <w14:lumOff w14:val="25000"/>
-                    </w14:schemeClr>
-                  </w14:solidFill>
-                </w14:textFill>
+                <w:color w:val="auto"/>
+                <w:sz w:val="20"/>
+                <w:szCs w:val="20"/>
               </w:rPr>
               <w:t>Researched customer orders with OMS and DAX software,increasing efficiency and improving customer service feedback.</w:t>
             </w:r>
@@ -1440,33 +1317,17 @@
               <w:ind w:right="421"/>
               <w:rPr>
                 <w:rFonts w:cs="Times New Roman (Body CS)" w:asciiTheme="minorHAnsi" w:hAnsiTheme="minorHAnsi" w:eastAsiaTheme="minorHAnsi"/>
-                <w:color w:val="404040" w:themeColor="text1" w:themeTint="BF"/>
-                <w:sz w:val="20"/>
-                <w:szCs w:val="20"/>
-                <w14:textFill>
-                  <w14:solidFill>
-                    <w14:schemeClr w14:val="tx1">
-                      <w14:lumMod w14:val="75000"/>
-                      <w14:lumOff w14:val="25000"/>
-                    </w14:schemeClr>
-                  </w14:solidFill>
-                </w14:textFill>
+                <w:color w:val="auto"/>
+                <w:sz w:val="20"/>
+                <w:szCs w:val="20"/>
               </w:rPr>
             </w:pPr>
             <w:r>
               <w:rPr>
                 <w:rFonts w:cs="Times New Roman (Body CS)" w:asciiTheme="minorHAnsi" w:hAnsiTheme="minorHAnsi" w:eastAsiaTheme="minorHAnsi"/>
-                <w:color w:val="404040" w:themeColor="text1" w:themeTint="BF"/>
-                <w:sz w:val="20"/>
-                <w:szCs w:val="20"/>
-                <w14:textFill>
-                  <w14:solidFill>
-                    <w14:schemeClr w14:val="tx1">
-                      <w14:lumMod w14:val="75000"/>
-                      <w14:lumOff w14:val="25000"/>
-                    </w14:schemeClr>
-                  </w14:solidFill>
-                </w14:textFill>
+                <w:color w:val="auto"/>
+                <w:sz w:val="20"/>
+                <w:szCs w:val="20"/>
               </w:rPr>
               <w:t>Tracked and managed inventory with DAX Software and LXE hand-held scanners,improving inventory accuracy.</w:t>
             </w:r>
@@ -1485,6 +1346,7 @@
               <w:spacing w:before="1" w:after="120" w:line="247" w:lineRule="auto"/>
               <w:ind w:right="331"/>
               <w:rPr>
+                <w:color w:val="auto"/>
                 <w:sz w:val="20"/>
                 <w:szCs w:val="20"/>
               </w:rPr>
@@ -1492,17 +1354,9 @@
             <w:r>
               <w:rPr>
                 <w:rFonts w:cs="Times New Roman (Body CS)" w:asciiTheme="minorHAnsi" w:hAnsiTheme="minorHAnsi" w:eastAsiaTheme="minorHAnsi"/>
-                <w:color w:val="404040" w:themeColor="text1" w:themeTint="BF"/>
-                <w:sz w:val="20"/>
-                <w:szCs w:val="20"/>
-                <w14:textFill>
-                  <w14:solidFill>
-                    <w14:schemeClr w14:val="tx1">
-                      <w14:lumMod w14:val="75000"/>
-                      <w14:lumOff w14:val="25000"/>
-                    </w14:schemeClr>
-                  </w14:solidFill>
-                </w14:textFill>
+                <w:color w:val="auto"/>
+                <w:sz w:val="20"/>
+                <w:szCs w:val="20"/>
               </w:rPr>
               <w:t>Tracked and managed serialized inventory through River Sand database software to improve customer experience and increase overall sales.</w:t>
             </w:r>
@@ -1513,6 +1367,7 @@
               <w:rPr>
                 <w:b/>
                 <w:bCs/>
+                <w:color w:val="auto"/>
                 <w:sz w:val="20"/>
                 <w:szCs w:val="20"/>
               </w:rPr>
@@ -1521,6 +1376,7 @@
               <w:rPr>
                 <w:b/>
                 <w:bCs/>
+                <w:color w:val="auto"/>
                 <w:sz w:val="20"/>
                 <w:szCs w:val="20"/>
               </w:rPr>
@@ -1530,8 +1386,14 @@
           <w:p>
             <w:pPr>
               <w:pStyle w:val="22"/>
-            </w:pPr>
-            <w:r>
+              <w:rPr>
+                <w:color w:val="auto"/>
+              </w:rPr>
+            </w:pPr>
+            <w:r>
+              <w:rPr>
+                <w:color w:val="auto"/>
+              </w:rPr>
               <w:t>2013-2017</w:t>
             </w:r>
           </w:p>
@@ -1540,33 +1402,17 @@
               <w:spacing w:after="120"/>
               <w:rPr>
                 <w:rFonts w:cs="Times New Roman (Body CS)"/>
-                <w:color w:val="404040" w:themeColor="text1" w:themeTint="BF"/>
-                <w:sz w:val="20"/>
-                <w:szCs w:val="20"/>
-                <w14:textFill>
-                  <w14:solidFill>
-                    <w14:schemeClr w14:val="tx1">
-                      <w14:lumMod w14:val="75000"/>
-                      <w14:lumOff w14:val="25000"/>
-                    </w14:schemeClr>
-                  </w14:solidFill>
-                </w14:textFill>
+                <w:color w:val="auto"/>
+                <w:sz w:val="20"/>
+                <w:szCs w:val="20"/>
               </w:rPr>
             </w:pPr>
             <w:r>
               <w:rPr>
                 <w:rFonts w:cs="Times New Roman (Body CS)"/>
-                <w:color w:val="404040" w:themeColor="text1" w:themeTint="BF"/>
-                <w:sz w:val="20"/>
-                <w:szCs w:val="20"/>
-                <w14:textFill>
-                  <w14:solidFill>
-                    <w14:schemeClr w14:val="tx1">
-                      <w14:lumMod w14:val="75000"/>
-                      <w14:lumOff w14:val="25000"/>
-                    </w14:schemeClr>
-                  </w14:solidFill>
-                </w14:textFill>
+                <w:color w:val="auto"/>
+                <w:sz w:val="20"/>
+                <w:szCs w:val="20"/>
               </w:rPr>
               <w:t>Key Responsibilities</w:t>
             </w:r>
@@ -1586,33 +1432,17 @@
               <w:ind w:right="234"/>
               <w:rPr>
                 <w:rFonts w:cs="Times New Roman (Body CS)" w:asciiTheme="minorHAnsi" w:hAnsiTheme="minorHAnsi" w:eastAsiaTheme="minorHAnsi"/>
-                <w:color w:val="404040" w:themeColor="text1" w:themeTint="BF"/>
-                <w:sz w:val="20"/>
-                <w:szCs w:val="20"/>
-                <w14:textFill>
-                  <w14:solidFill>
-                    <w14:schemeClr w14:val="tx1">
-                      <w14:lumMod w14:val="75000"/>
-                      <w14:lumOff w14:val="25000"/>
-                    </w14:schemeClr>
-                  </w14:solidFill>
-                </w14:textFill>
+                <w:color w:val="auto"/>
+                <w:sz w:val="20"/>
+                <w:szCs w:val="20"/>
               </w:rPr>
             </w:pPr>
             <w:r>
               <w:rPr>
                 <w:rFonts w:cs="Times New Roman (Body CS)" w:asciiTheme="minorHAnsi" w:hAnsiTheme="minorHAnsi" w:eastAsiaTheme="minorHAnsi"/>
-                <w:color w:val="404040" w:themeColor="text1" w:themeTint="BF"/>
-                <w:sz w:val="20"/>
-                <w:szCs w:val="20"/>
-                <w14:textFill>
-                  <w14:solidFill>
-                    <w14:schemeClr w14:val="tx1">
-                      <w14:lumMod w14:val="75000"/>
-                      <w14:lumOff w14:val="25000"/>
-                    </w14:schemeClr>
-                  </w14:solidFill>
-                </w14:textFill>
+                <w:color w:val="auto"/>
+                <w:sz w:val="20"/>
+                <w:szCs w:val="20"/>
               </w:rPr>
               <w:t>Organized storage areas to optimize materials movements and minimize labor hours.</w:t>
             </w:r>
@@ -1632,33 +1462,17 @@
               <w:ind w:right="241"/>
               <w:rPr>
                 <w:rFonts w:cs="Times New Roman (Body CS)" w:asciiTheme="minorHAnsi" w:hAnsiTheme="minorHAnsi" w:eastAsiaTheme="minorHAnsi"/>
-                <w:color w:val="404040" w:themeColor="text1" w:themeTint="BF"/>
-                <w:sz w:val="20"/>
-                <w:szCs w:val="20"/>
-                <w14:textFill>
-                  <w14:solidFill>
-                    <w14:schemeClr w14:val="tx1">
-                      <w14:lumMod w14:val="75000"/>
-                      <w14:lumOff w14:val="25000"/>
-                    </w14:schemeClr>
-                  </w14:solidFill>
-                </w14:textFill>
+                <w:color w:val="auto"/>
+                <w:sz w:val="20"/>
+                <w:szCs w:val="20"/>
               </w:rPr>
             </w:pPr>
             <w:r>
               <w:rPr>
                 <w:rFonts w:cs="Times New Roman (Body CS)" w:asciiTheme="minorHAnsi" w:hAnsiTheme="minorHAnsi" w:eastAsiaTheme="minorHAnsi"/>
-                <w:color w:val="404040" w:themeColor="text1" w:themeTint="BF"/>
-                <w:sz w:val="20"/>
-                <w:szCs w:val="20"/>
-                <w14:textFill>
-                  <w14:solidFill>
-                    <w14:schemeClr w14:val="tx1">
-                      <w14:lumMod w14:val="75000"/>
-                      <w14:lumOff w14:val="25000"/>
-                    </w14:schemeClr>
-                  </w14:solidFill>
-                </w14:textFill>
+                <w:color w:val="auto"/>
+                <w:sz w:val="20"/>
+                <w:szCs w:val="20"/>
               </w:rPr>
               <w:t>Orchestrated routing by producing accurate shipping documentation and package labels.</w:t>
             </w:r>
@@ -1678,33 +1492,17 @@
               <w:ind w:right="198"/>
               <w:rPr>
                 <w:rFonts w:cs="Times New Roman (Body CS)" w:asciiTheme="minorHAnsi" w:hAnsiTheme="minorHAnsi" w:eastAsiaTheme="minorHAnsi"/>
-                <w:color w:val="404040" w:themeColor="text1" w:themeTint="BF"/>
-                <w:sz w:val="20"/>
-                <w:szCs w:val="20"/>
-                <w14:textFill>
-                  <w14:solidFill>
-                    <w14:schemeClr w14:val="tx1">
-                      <w14:lumMod w14:val="75000"/>
-                      <w14:lumOff w14:val="25000"/>
-                    </w14:schemeClr>
-                  </w14:solidFill>
-                </w14:textFill>
+                <w:color w:val="auto"/>
+                <w:sz w:val="20"/>
+                <w:szCs w:val="20"/>
               </w:rPr>
             </w:pPr>
             <w:r>
               <w:rPr>
                 <w:rFonts w:cs="Times New Roman (Body CS)" w:asciiTheme="minorHAnsi" w:hAnsiTheme="minorHAnsi" w:eastAsiaTheme="minorHAnsi"/>
-                <w:color w:val="404040" w:themeColor="text1" w:themeTint="BF"/>
-                <w:sz w:val="20"/>
-                <w:szCs w:val="20"/>
-                <w14:textFill>
-                  <w14:solidFill>
-                    <w14:schemeClr w14:val="tx1">
-                      <w14:lumMod w14:val="75000"/>
-                      <w14:lumOff w14:val="25000"/>
-                    </w14:schemeClr>
-                  </w14:solidFill>
-                </w14:textFill>
+                <w:color w:val="auto"/>
+                <w:sz w:val="20"/>
+                <w:szCs w:val="20"/>
               </w:rPr>
               <w:t>Monitored inventory to maintain sufficient supply levels to meet business and customer needs.</w:t>
             </w:r>
@@ -1720,17 +1518,9 @@
             <w:r>
               <w:rPr>
                 <w:rFonts w:cs="Times New Roman (Body CS)"/>
-                <w:color w:val="404040" w:themeColor="text1" w:themeTint="BF"/>
-                <w:sz w:val="20"/>
-                <w:szCs w:val="20"/>
-                <w14:textFill>
-                  <w14:solidFill>
-                    <w14:schemeClr w14:val="tx1">
-                      <w14:lumMod w14:val="75000"/>
-                      <w14:lumOff w14:val="25000"/>
-                    </w14:schemeClr>
-                  </w14:solidFill>
-                </w14:textFill>
+                <w:color w:val="auto"/>
+                <w:sz w:val="20"/>
+                <w:szCs w:val="20"/>
               </w:rPr>
               <w:t>Conducted research to address shipping errors and packaging mistakes.</w:t>
             </w:r>
@@ -1747,8 +1537,6 @@
           <w:lang w:val="en-US"/>
         </w:rPr>
       </w:pPr>
-      <w:bookmarkStart w:id="0" w:name="_GoBack"/>
-      <w:bookmarkEnd w:id="0"/>
     </w:p>
     <w:sectPr>
       <w:footerReference r:id="rId3" w:type="default"/>
@@ -1814,7 +1602,7 @@
         </mc:Choice>
         <mc:Fallback>
           <w:pict>
-            <v:rect id="Rectangle 2" o:spid="_x0000_s1026" o:spt="1" style="position:absolute;left:0pt;margin-left:36pt;margin-top:734.05pt;height:58.45pt;width:539.4pt;mso-position-horizontal-relative:page;mso-position-vertical-relative:page;z-index:251659264;mso-width-relative:page;mso-height-relative:page;" fillcolor="#648276 [3208]" filled="t" stroked="f" coordsize="21600,21600" o:gfxdata="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">
+            <v:rect id="Rectangle 2" o:spid="_x0000_s1026" o:spt="1" style="position:absolute;left:0pt;margin-left:36pt;margin-top:734.05pt;height:58.45pt;width:539.4pt;mso-position-horizontal-relative:page;mso-position-vertical-relative:page;z-index:251659264;mso-width-relative:page;mso-height-relative:page;" fillcolor="#648276 [3208]" filled="t" stroked="f" coordsize="21600,21600" o:gfxdata="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">
               <v:fill on="t" focussize="0,0"/>
               <v:stroke on="f"/>
               <v:imagedata o:title=""/>
@@ -4020,6 +3808,7 @@
   </w:style>
   <w:style w:type="paragraph" w:customStyle="1" w:styleId="47">
     <w:name w:val="4D880322B4A7466AA598871235739D6E"/>
+    <w:qFormat/>
     <w:uiPriority w:val="0"/>
     <w:pPr>
       <w:spacing w:after="160" w:line="259" w:lineRule="auto"/>
@@ -4047,6 +3836,7 @@
   </w:style>
   <w:style w:type="paragraph" w:customStyle="1" w:styleId="49">
     <w:name w:val="B047D33EAC63458DA9534D954CE97B42"/>
+    <w:qFormat/>
     <w:uiPriority w:val="0"/>
     <w:pPr>
       <w:spacing w:after="160" w:line="259" w:lineRule="auto"/>
@@ -4074,6 +3864,7 @@
   </w:style>
   <w:style w:type="paragraph" w:customStyle="1" w:styleId="51">
     <w:name w:val="9AB792A0037C457EAFEEDA9139907146"/>
+    <w:qFormat/>
     <w:uiPriority w:val="0"/>
     <w:pPr>
       <w:spacing w:after="160" w:line="259" w:lineRule="auto"/>
@@ -4143,6 +3934,7 @@
   </w:style>
   <w:style w:type="paragraph" w:customStyle="1" w:styleId="56">
     <w:name w:val="60C3E883223641BF90F186A006B937EA"/>
+    <w:qFormat/>
     <w:uiPriority w:val="0"/>
     <w:pPr>
       <w:spacing w:after="160" w:line="259" w:lineRule="auto"/>
@@ -4156,6 +3948,7 @@
   </w:style>
   <w:style w:type="paragraph" w:customStyle="1" w:styleId="57">
     <w:name w:val="537BE06DA05D4D529F33AC64283A0480"/>
+    <w:qFormat/>
     <w:uiPriority w:val="0"/>
     <w:pPr>
       <w:spacing w:after="160" w:line="259" w:lineRule="auto"/>
@@ -4183,6 +3976,7 @@
   </w:style>
   <w:style w:type="paragraph" w:customStyle="1" w:styleId="59">
     <w:name w:val="80F5D99D622D4621B219FDC5D29CE86B"/>
+    <w:qFormat/>
     <w:uiPriority w:val="0"/>
     <w:pPr>
       <w:spacing w:after="160" w:line="259" w:lineRule="auto"/>

</xml_diff>